<commit_message>
Significantly extended the functionality of the exact dynamics module, added Colbert-Miller DVR, optimized integrators, tested them, developed new tutorials and tests
</commit_message>
<xml_diff>
--- a/src/dyn/wfcgrid2/theory.docx
+++ b/src/dyn/wfcgrid2/theory.docx
@@ -6643,13 +6643,7 @@
             <w:rPr>
               <w:rFonts w:ascii="Cambria Math" w:hAnsi="Cambria Math"/>
             </w:rPr>
-            <m:t>=</m:t>
-          </m:r>
-          <m:r>
-            <w:rPr>
-              <w:rFonts w:ascii="Cambria Math" w:hAnsi="Cambria Math"/>
-            </w:rPr>
-            <m:t>2</m:t>
+            <m:t>=2</m:t>
           </m:r>
           <m:sSup>
             <m:sSupPr>
@@ -8377,13 +8371,7 @@
                     <w:rPr>
                       <w:rFonts w:ascii="Cambria Math" w:hAnsi="Cambria Math"/>
                     </w:rPr>
-                    <m:t>-</m:t>
-                  </m:r>
-                  <m:r>
-                    <w:rPr>
-                      <w:rFonts w:ascii="Cambria Math" w:hAnsi="Cambria Math"/>
-                    </w:rPr>
-                    <m:t>2πix</m:t>
+                    <m:t>-2πix</m:t>
                   </m:r>
                   <m:d>
                     <m:dPr>
@@ -8409,13 +8397,7 @@
                             <w:rPr>
                               <w:rFonts w:ascii="Cambria Math" w:hAnsi="Cambria Math"/>
                             </w:rPr>
-                            <m:t>k-</m:t>
-                          </m:r>
-                          <m:r>
-                            <w:rPr>
-                              <w:rFonts w:ascii="Cambria Math" w:hAnsi="Cambria Math"/>
-                            </w:rPr>
-                            <m:t>k</m:t>
+                            <m:t>k-k</m:t>
                           </m:r>
                         </m:e>
                         <m:sup>
@@ -11866,8 +11848,6 @@
           </m:nary>
         </m:oMath>
       </m:oMathPara>
-      <w:bookmarkStart w:id="0" w:name="_GoBack"/>
-      <w:bookmarkEnd w:id="0"/>
     </w:p>
     <w:p>
       <w:pPr>
@@ -26059,6 +26039,1000 @@
       </w:pPr>
     </w:p>
     <w:p/>
+    <w:p/>
+    <w:p>
+      <w:pPr>
+        <w:rPr>
+          <w:rFonts w:eastAsiaTheme="minorEastAsia"/>
+          <w:b/>
+        </w:rPr>
+      </w:pPr>
+      <w:r>
+        <w:rPr>
+          <w:rFonts w:eastAsiaTheme="minorEastAsia"/>
+          <w:b/>
+        </w:rPr>
+        <w:t>8</w:t>
+      </w:r>
+      <w:r>
+        <w:rPr>
+          <w:rFonts w:eastAsiaTheme="minorEastAsia"/>
+          <w:b/>
+        </w:rPr>
+        <w:t xml:space="preserve">. </w:t>
+      </w:r>
+      <w:r>
+        <w:rPr>
+          <w:rFonts w:eastAsiaTheme="minorEastAsia"/>
+          <w:b/>
+        </w:rPr>
+        <w:t xml:space="preserve">Colbert-Miller </w:t>
+      </w:r>
+      <w:r>
+        <w:rPr>
+          <w:rFonts w:eastAsiaTheme="minorEastAsia"/>
+          <w:b/>
+        </w:rPr>
+        <w:t>discretization</w:t>
+      </w:r>
+    </w:p>
+    <w:p/>
+    <w:p>
+      <w:pPr>
+        <w:rPr>
+          <w:rFonts w:eastAsiaTheme="minorEastAsia"/>
+        </w:rPr>
+      </w:pPr>
+      <m:oMathPara>
+        <m:oMath>
+          <m:sSub>
+            <m:sSubPr>
+              <m:ctrlPr>
+                <w:rPr>
+                  <w:rFonts w:ascii="Cambria Math" w:hAnsi="Cambria Math"/>
+                  <w:i/>
+                </w:rPr>
+              </m:ctrlPr>
+            </m:sSubPr>
+            <m:e>
+              <m:r>
+                <w:rPr>
+                  <w:rFonts w:ascii="Cambria Math" w:hAnsi="Cambria Math"/>
+                </w:rPr>
+                <m:t>∂</m:t>
+              </m:r>
+            </m:e>
+            <m:sub>
+              <m:r>
+                <w:rPr>
+                  <w:rFonts w:ascii="Cambria Math" w:hAnsi="Cambria Math"/>
+                </w:rPr>
+                <m:t>t</m:t>
+              </m:r>
+            </m:sub>
+          </m:sSub>
+          <m:sSub>
+            <m:sSubPr>
+              <m:ctrlPr>
+                <w:rPr>
+                  <w:rFonts w:ascii="Cambria Math" w:hAnsi="Cambria Math"/>
+                  <w:i/>
+                </w:rPr>
+              </m:ctrlPr>
+            </m:sSubPr>
+            <m:e>
+              <m:r>
+                <w:rPr>
+                  <w:rFonts w:ascii="Cambria Math" w:hAnsi="Cambria Math"/>
+                </w:rPr>
+                <m:t>ψ</m:t>
+              </m:r>
+            </m:e>
+            <m:sub>
+              <m:r>
+                <w:rPr>
+                  <w:rFonts w:ascii="Cambria Math" w:hAnsi="Cambria Math"/>
+                </w:rPr>
+                <m:t>i</m:t>
+              </m:r>
+            </m:sub>
+          </m:sSub>
+          <m:d>
+            <m:dPr>
+              <m:ctrlPr>
+                <w:rPr>
+                  <w:rFonts w:ascii="Cambria Math" w:hAnsi="Cambria Math"/>
+                  <w:i/>
+                </w:rPr>
+              </m:ctrlPr>
+            </m:dPr>
+            <m:e>
+              <m:sSub>
+                <m:sSubPr>
+                  <m:ctrlPr>
+                    <w:rPr>
+                      <w:rFonts w:ascii="Cambria Math" w:hAnsi="Cambria Math"/>
+                      <w:i/>
+                    </w:rPr>
+                  </m:ctrlPr>
+                </m:sSubPr>
+                <m:e>
+                  <m:r>
+                    <w:rPr>
+                      <w:rFonts w:ascii="Cambria Math" w:hAnsi="Cambria Math"/>
+                    </w:rPr>
+                    <m:t>x</m:t>
+                  </m:r>
+                </m:e>
+                <m:sub>
+                  <m:r>
+                    <w:rPr>
+                      <w:rFonts w:ascii="Cambria Math" w:hAnsi="Cambria Math"/>
+                    </w:rPr>
+                    <m:t>n</m:t>
+                  </m:r>
+                </m:sub>
+              </m:sSub>
+              <m:r>
+                <w:rPr>
+                  <w:rFonts w:ascii="Cambria Math" w:hAnsi="Cambria Math"/>
+                </w:rPr>
+                <m:t>,</m:t>
+              </m:r>
+              <m:sSub>
+                <m:sSubPr>
+                  <m:ctrlPr>
+                    <w:rPr>
+                      <w:rFonts w:ascii="Cambria Math" w:hAnsi="Cambria Math"/>
+                      <w:i/>
+                    </w:rPr>
+                  </m:ctrlPr>
+                </m:sSubPr>
+                <m:e>
+                  <m:r>
+                    <w:rPr>
+                      <w:rFonts w:ascii="Cambria Math" w:hAnsi="Cambria Math"/>
+                    </w:rPr>
+                    <m:t>t</m:t>
+                  </m:r>
+                </m:e>
+                <m:sub>
+                  <m:r>
+                    <w:rPr>
+                      <w:rFonts w:ascii="Cambria Math" w:hAnsi="Cambria Math"/>
+                    </w:rPr>
+                    <m:t>n</m:t>
+                  </m:r>
+                </m:sub>
+              </m:sSub>
+            </m:e>
+          </m:d>
+          <m:r>
+            <w:rPr>
+              <w:rFonts w:ascii="Cambria Math" w:hAnsi="Cambria Math"/>
+            </w:rPr>
+            <m:t>=</m:t>
+          </m:r>
+          <m:f>
+            <m:fPr>
+              <m:ctrlPr>
+                <w:rPr>
+                  <w:rFonts w:ascii="Cambria Math" w:hAnsi="Cambria Math"/>
+                  <w:i/>
+                </w:rPr>
+              </m:ctrlPr>
+            </m:fPr>
+            <m:num>
+              <m:r>
+                <w:rPr>
+                  <w:rFonts w:ascii="Cambria Math" w:hAnsi="Cambria Math"/>
+                </w:rPr>
+                <m:t>1</m:t>
+              </m:r>
+              <m:ctrlPr>
+                <w:rPr>
+                  <w:rFonts w:ascii="Cambria Math" w:eastAsiaTheme="minorEastAsia" w:hAnsi="Cambria Math"/>
+                  <w:i/>
+                </w:rPr>
+              </m:ctrlPr>
+            </m:num>
+            <m:den>
+              <m:r>
+                <m:rPr>
+                  <m:sty m:val="p"/>
+                </m:rPr>
+                <w:rPr>
+                  <w:rFonts w:ascii="Cambria Math" w:eastAsiaTheme="minorEastAsia" w:hAnsi="Cambria Math"/>
+                </w:rPr>
+                <m:t>2Δ</m:t>
+              </m:r>
+              <m:r>
+                <w:rPr>
+                  <w:rFonts w:ascii="Cambria Math" w:eastAsiaTheme="minorEastAsia" w:hAnsi="Cambria Math"/>
+                </w:rPr>
+                <m:t>t</m:t>
+              </m:r>
+            </m:den>
+          </m:f>
+          <m:d>
+            <m:dPr>
+              <m:begChr m:val="["/>
+              <m:endChr m:val="]"/>
+              <m:ctrlPr>
+                <w:rPr>
+                  <w:rFonts w:ascii="Cambria Math" w:hAnsi="Cambria Math"/>
+                  <w:i/>
+                </w:rPr>
+              </m:ctrlPr>
+            </m:dPr>
+            <m:e>
+              <m:sSub>
+                <m:sSubPr>
+                  <m:ctrlPr>
+                    <w:rPr>
+                      <w:rFonts w:ascii="Cambria Math" w:hAnsi="Cambria Math"/>
+                      <w:i/>
+                    </w:rPr>
+                  </m:ctrlPr>
+                </m:sSubPr>
+                <m:e>
+                  <m:r>
+                    <w:rPr>
+                      <w:rFonts w:ascii="Cambria Math" w:hAnsi="Cambria Math"/>
+                    </w:rPr>
+                    <m:t>ψ</m:t>
+                  </m:r>
+                </m:e>
+                <m:sub>
+                  <m:r>
+                    <w:rPr>
+                      <w:rFonts w:ascii="Cambria Math" w:hAnsi="Cambria Math"/>
+                    </w:rPr>
+                    <m:t>i</m:t>
+                  </m:r>
+                </m:sub>
+              </m:sSub>
+              <m:d>
+                <m:dPr>
+                  <m:ctrlPr>
+                    <w:rPr>
+                      <w:rFonts w:ascii="Cambria Math" w:hAnsi="Cambria Math"/>
+                      <w:i/>
+                    </w:rPr>
+                  </m:ctrlPr>
+                </m:dPr>
+                <m:e>
+                  <m:sSub>
+                    <m:sSubPr>
+                      <m:ctrlPr>
+                        <w:rPr>
+                          <w:rFonts w:ascii="Cambria Math" w:hAnsi="Cambria Math"/>
+                          <w:i/>
+                        </w:rPr>
+                      </m:ctrlPr>
+                    </m:sSubPr>
+                    <m:e>
+                      <m:r>
+                        <w:rPr>
+                          <w:rFonts w:ascii="Cambria Math" w:hAnsi="Cambria Math"/>
+                        </w:rPr>
+                        <m:t>x</m:t>
+                      </m:r>
+                    </m:e>
+                    <m:sub>
+                      <m:r>
+                        <w:rPr>
+                          <w:rFonts w:ascii="Cambria Math" w:hAnsi="Cambria Math"/>
+                        </w:rPr>
+                        <m:t>n</m:t>
+                      </m:r>
+                    </m:sub>
+                  </m:sSub>
+                  <m:r>
+                    <w:rPr>
+                      <w:rFonts w:ascii="Cambria Math" w:hAnsi="Cambria Math"/>
+                    </w:rPr>
+                    <m:t>,</m:t>
+                  </m:r>
+                  <m:sSub>
+                    <m:sSubPr>
+                      <m:ctrlPr>
+                        <w:rPr>
+                          <w:rFonts w:ascii="Cambria Math" w:hAnsi="Cambria Math"/>
+                          <w:i/>
+                        </w:rPr>
+                      </m:ctrlPr>
+                    </m:sSubPr>
+                    <m:e>
+                      <m:r>
+                        <w:rPr>
+                          <w:rFonts w:ascii="Cambria Math" w:hAnsi="Cambria Math"/>
+                        </w:rPr>
+                        <m:t>t</m:t>
+                      </m:r>
+                    </m:e>
+                    <m:sub>
+                      <m:r>
+                        <w:rPr>
+                          <w:rFonts w:ascii="Cambria Math" w:hAnsi="Cambria Math"/>
+                        </w:rPr>
+                        <m:t>n+1</m:t>
+                      </m:r>
+                    </m:sub>
+                  </m:sSub>
+                </m:e>
+              </m:d>
+              <m:r>
+                <w:rPr>
+                  <w:rFonts w:ascii="Cambria Math" w:hAnsi="Cambria Math"/>
+                </w:rPr>
+                <m:t>-</m:t>
+              </m:r>
+              <m:sSub>
+                <m:sSubPr>
+                  <m:ctrlPr>
+                    <w:rPr>
+                      <w:rFonts w:ascii="Cambria Math" w:hAnsi="Cambria Math"/>
+                      <w:i/>
+                    </w:rPr>
+                  </m:ctrlPr>
+                </m:sSubPr>
+                <m:e>
+                  <m:r>
+                    <w:rPr>
+                      <w:rFonts w:ascii="Cambria Math" w:hAnsi="Cambria Math"/>
+                    </w:rPr>
+                    <m:t>ψ</m:t>
+                  </m:r>
+                </m:e>
+                <m:sub>
+                  <m:r>
+                    <w:rPr>
+                      <w:rFonts w:ascii="Cambria Math" w:hAnsi="Cambria Math"/>
+                    </w:rPr>
+                    <m:t>i</m:t>
+                  </m:r>
+                </m:sub>
+              </m:sSub>
+              <m:d>
+                <m:dPr>
+                  <m:ctrlPr>
+                    <w:rPr>
+                      <w:rFonts w:ascii="Cambria Math" w:hAnsi="Cambria Math"/>
+                      <w:i/>
+                    </w:rPr>
+                  </m:ctrlPr>
+                </m:dPr>
+                <m:e>
+                  <m:sSub>
+                    <m:sSubPr>
+                      <m:ctrlPr>
+                        <w:rPr>
+                          <w:rFonts w:ascii="Cambria Math" w:hAnsi="Cambria Math"/>
+                          <w:i/>
+                        </w:rPr>
+                      </m:ctrlPr>
+                    </m:sSubPr>
+                    <m:e>
+                      <m:r>
+                        <w:rPr>
+                          <w:rFonts w:ascii="Cambria Math" w:hAnsi="Cambria Math"/>
+                        </w:rPr>
+                        <m:t>x</m:t>
+                      </m:r>
+                    </m:e>
+                    <m:sub>
+                      <m:r>
+                        <w:rPr>
+                          <w:rFonts w:ascii="Cambria Math" w:hAnsi="Cambria Math"/>
+                        </w:rPr>
+                        <m:t>n</m:t>
+                      </m:r>
+                    </m:sub>
+                  </m:sSub>
+                  <m:r>
+                    <w:rPr>
+                      <w:rFonts w:ascii="Cambria Math" w:hAnsi="Cambria Math"/>
+                    </w:rPr>
+                    <m:t>,</m:t>
+                  </m:r>
+                  <m:sSub>
+                    <m:sSubPr>
+                      <m:ctrlPr>
+                        <w:rPr>
+                          <w:rFonts w:ascii="Cambria Math" w:hAnsi="Cambria Math"/>
+                          <w:i/>
+                        </w:rPr>
+                      </m:ctrlPr>
+                    </m:sSubPr>
+                    <m:e>
+                      <m:r>
+                        <w:rPr>
+                          <w:rFonts w:ascii="Cambria Math" w:hAnsi="Cambria Math"/>
+                        </w:rPr>
+                        <m:t>t</m:t>
+                      </m:r>
+                    </m:e>
+                    <m:sub>
+                      <m:r>
+                        <w:rPr>
+                          <w:rFonts w:ascii="Cambria Math" w:hAnsi="Cambria Math"/>
+                        </w:rPr>
+                        <m:t>n-1</m:t>
+                      </m:r>
+                    </m:sub>
+                  </m:sSub>
+                </m:e>
+              </m:d>
+            </m:e>
+          </m:d>
+        </m:oMath>
+      </m:oMathPara>
+    </w:p>
+    <w:p>
+      <m:oMathPara>
+        <m:oMath>
+          <m:sSubSup>
+            <m:sSubSupPr>
+              <m:ctrlPr>
+                <w:rPr>
+                  <w:rFonts w:ascii="Cambria Math" w:hAnsi="Cambria Math"/>
+                </w:rPr>
+              </m:ctrlPr>
+            </m:sSubSupPr>
+            <m:e>
+              <m:r>
+                <m:rPr>
+                  <m:sty m:val="p"/>
+                </m:rPr>
+                <w:rPr>
+                  <w:rFonts w:ascii="Cambria Math" w:hAnsi="Cambria Math"/>
+                </w:rPr>
+                <m:t>∇</m:t>
+              </m:r>
+            </m:e>
+            <m:sub>
+              <m:sSub>
+                <m:sSubPr>
+                  <m:ctrlPr>
+                    <w:rPr>
+                      <w:rFonts w:ascii="Cambria Math" w:hAnsi="Cambria Math"/>
+                      <w:i/>
+                    </w:rPr>
+                  </m:ctrlPr>
+                </m:sSubPr>
+                <m:e>
+                  <m:r>
+                    <w:rPr>
+                      <w:rFonts w:ascii="Cambria Math" w:hAnsi="Cambria Math"/>
+                    </w:rPr>
+                    <m:t>x</m:t>
+                  </m:r>
+                </m:e>
+                <m:sub>
+                  <m:r>
+                    <w:rPr>
+                      <w:rFonts w:ascii="Cambria Math" w:hAnsi="Cambria Math"/>
+                    </w:rPr>
+                    <m:t>α</m:t>
+                  </m:r>
+                </m:sub>
+              </m:sSub>
+              <m:ctrlPr>
+                <w:rPr>
+                  <w:rFonts w:ascii="Cambria Math" w:hAnsi="Cambria Math"/>
+                  <w:i/>
+                </w:rPr>
+              </m:ctrlPr>
+            </m:sub>
+            <m:sup>
+              <m:r>
+                <m:rPr>
+                  <m:sty m:val="p"/>
+                </m:rPr>
+                <w:rPr>
+                  <w:rFonts w:ascii="Cambria Math" w:hAnsi="Cambria Math"/>
+                </w:rPr>
+                <m:t>2</m:t>
+              </m:r>
+            </m:sup>
+          </m:sSubSup>
+          <m:sSub>
+            <m:sSubPr>
+              <m:ctrlPr>
+                <w:rPr>
+                  <w:rFonts w:ascii="Cambria Math" w:hAnsi="Cambria Math"/>
+                  <w:i/>
+                </w:rPr>
+              </m:ctrlPr>
+            </m:sSubPr>
+            <m:e>
+              <m:r>
+                <w:rPr>
+                  <w:rFonts w:ascii="Cambria Math" w:hAnsi="Cambria Math"/>
+                </w:rPr>
+                <m:t>ψ</m:t>
+              </m:r>
+            </m:e>
+            <m:sub>
+              <m:r>
+                <w:rPr>
+                  <w:rFonts w:ascii="Cambria Math" w:hAnsi="Cambria Math"/>
+                </w:rPr>
+                <m:t>j</m:t>
+              </m:r>
+            </m:sub>
+          </m:sSub>
+          <w:bookmarkStart w:id="0" w:name="_GoBack"/>
+          <w:bookmarkEnd w:id="0"/>
+          <m:d>
+            <m:dPr>
+              <m:ctrlPr>
+                <w:rPr>
+                  <w:rFonts w:ascii="Cambria Math" w:hAnsi="Cambria Math"/>
+                  <w:i/>
+                </w:rPr>
+              </m:ctrlPr>
+            </m:dPr>
+            <m:e>
+              <m:sSub>
+                <m:sSubPr>
+                  <m:ctrlPr>
+                    <w:rPr>
+                      <w:rFonts w:ascii="Cambria Math" w:hAnsi="Cambria Math"/>
+                      <w:i/>
+                    </w:rPr>
+                  </m:ctrlPr>
+                </m:sSubPr>
+                <m:e>
+                  <m:r>
+                    <w:rPr>
+                      <w:rFonts w:ascii="Cambria Math" w:hAnsi="Cambria Math"/>
+                    </w:rPr>
+                    <m:t>x</m:t>
+                  </m:r>
+                </m:e>
+                <m:sub>
+                  <m:r>
+                    <w:rPr>
+                      <w:rFonts w:ascii="Cambria Math" w:hAnsi="Cambria Math"/>
+                    </w:rPr>
+                    <m:t>n</m:t>
+                  </m:r>
+                </m:sub>
+              </m:sSub>
+              <m:r>
+                <w:rPr>
+                  <w:rFonts w:ascii="Cambria Math" w:hAnsi="Cambria Math"/>
+                </w:rPr>
+                <m:t>,</m:t>
+              </m:r>
+              <m:sSub>
+                <m:sSubPr>
+                  <m:ctrlPr>
+                    <w:rPr>
+                      <w:rFonts w:ascii="Cambria Math" w:hAnsi="Cambria Math"/>
+                      <w:i/>
+                    </w:rPr>
+                  </m:ctrlPr>
+                </m:sSubPr>
+                <m:e>
+                  <m:r>
+                    <w:rPr>
+                      <w:rFonts w:ascii="Cambria Math" w:hAnsi="Cambria Math"/>
+                    </w:rPr>
+                    <m:t>t</m:t>
+                  </m:r>
+                </m:e>
+                <m:sub>
+                  <m:r>
+                    <w:rPr>
+                      <w:rFonts w:ascii="Cambria Math" w:hAnsi="Cambria Math"/>
+                    </w:rPr>
+                    <m:t>n</m:t>
+                  </m:r>
+                </m:sub>
+              </m:sSub>
+            </m:e>
+          </m:d>
+          <m:r>
+            <w:rPr>
+              <w:rFonts w:ascii="Cambria Math" w:hAnsi="Cambria Math"/>
+            </w:rPr>
+            <m:t>=</m:t>
+          </m:r>
+          <m:f>
+            <m:fPr>
+              <m:ctrlPr>
+                <w:rPr>
+                  <w:rFonts w:ascii="Cambria Math" w:hAnsi="Cambria Math"/>
+                  <w:i/>
+                </w:rPr>
+              </m:ctrlPr>
+            </m:fPr>
+            <m:num>
+              <m:r>
+                <w:rPr>
+                  <w:rFonts w:ascii="Cambria Math" w:hAnsi="Cambria Math"/>
+                </w:rPr>
+                <m:t>1</m:t>
+              </m:r>
+              <m:ctrlPr>
+                <w:rPr>
+                  <w:rFonts w:ascii="Cambria Math" w:eastAsiaTheme="minorEastAsia" w:hAnsi="Cambria Math"/>
+                  <w:i/>
+                </w:rPr>
+              </m:ctrlPr>
+            </m:num>
+            <m:den>
+              <m:r>
+                <w:rPr>
+                  <w:rFonts w:ascii="Cambria Math" w:eastAsiaTheme="minorEastAsia" w:hAnsi="Cambria Math"/>
+                </w:rPr>
+                <m:t>4</m:t>
+              </m:r>
+              <m:r>
+                <m:rPr>
+                  <m:sty m:val="p"/>
+                </m:rPr>
+                <w:rPr>
+                  <w:rFonts w:ascii="Cambria Math" w:eastAsiaTheme="minorEastAsia" w:hAnsi="Cambria Math"/>
+                </w:rPr>
+                <m:t>Δ</m:t>
+              </m:r>
+              <m:sSubSup>
+                <m:sSubSupPr>
+                  <m:ctrlPr>
+                    <w:rPr>
+                      <w:rFonts w:ascii="Cambria Math" w:eastAsiaTheme="minorEastAsia" w:hAnsi="Cambria Math"/>
+                      <w:i/>
+                    </w:rPr>
+                  </m:ctrlPr>
+                </m:sSubSupPr>
+                <m:e>
+                  <m:r>
+                    <w:rPr>
+                      <w:rFonts w:ascii="Cambria Math" w:eastAsiaTheme="minorEastAsia" w:hAnsi="Cambria Math"/>
+                    </w:rPr>
+                    <m:t>x</m:t>
+                  </m:r>
+                </m:e>
+                <m:sub>
+                  <m:r>
+                    <w:rPr>
+                      <w:rFonts w:ascii="Cambria Math" w:eastAsiaTheme="minorEastAsia" w:hAnsi="Cambria Math"/>
+                    </w:rPr>
+                    <m:t>α</m:t>
+                  </m:r>
+                </m:sub>
+                <m:sup>
+                  <m:r>
+                    <w:rPr>
+                      <w:rFonts w:ascii="Cambria Math" w:eastAsiaTheme="minorEastAsia" w:hAnsi="Cambria Math"/>
+                    </w:rPr>
+                    <m:t>2</m:t>
+                  </m:r>
+                </m:sup>
+              </m:sSubSup>
+            </m:den>
+          </m:f>
+          <m:d>
+            <m:dPr>
+              <m:begChr m:val="["/>
+              <m:endChr m:val="]"/>
+              <m:ctrlPr>
+                <w:rPr>
+                  <w:rFonts w:ascii="Cambria Math" w:hAnsi="Cambria Math"/>
+                  <w:i/>
+                </w:rPr>
+              </m:ctrlPr>
+            </m:dPr>
+            <m:e>
+              <m:sSub>
+                <m:sSubPr>
+                  <m:ctrlPr>
+                    <w:rPr>
+                      <w:rFonts w:ascii="Cambria Math" w:hAnsi="Cambria Math"/>
+                      <w:i/>
+                    </w:rPr>
+                  </m:ctrlPr>
+                </m:sSubPr>
+                <m:e>
+                  <m:r>
+                    <w:rPr>
+                      <w:rFonts w:ascii="Cambria Math" w:hAnsi="Cambria Math"/>
+                    </w:rPr>
+                    <m:t>ψ</m:t>
+                  </m:r>
+                </m:e>
+                <m:sub>
+                  <m:r>
+                    <w:rPr>
+                      <w:rFonts w:ascii="Cambria Math" w:hAnsi="Cambria Math"/>
+                    </w:rPr>
+                    <m:t>j</m:t>
+                  </m:r>
+                </m:sub>
+              </m:sSub>
+              <m:d>
+                <m:dPr>
+                  <m:ctrlPr>
+                    <w:rPr>
+                      <w:rFonts w:ascii="Cambria Math" w:hAnsi="Cambria Math"/>
+                      <w:i/>
+                    </w:rPr>
+                  </m:ctrlPr>
+                </m:dPr>
+                <m:e>
+                  <m:sSub>
+                    <m:sSubPr>
+                      <m:ctrlPr>
+                        <w:rPr>
+                          <w:rFonts w:ascii="Cambria Math" w:hAnsi="Cambria Math"/>
+                          <w:i/>
+                        </w:rPr>
+                      </m:ctrlPr>
+                    </m:sSubPr>
+                    <m:e>
+                      <m:r>
+                        <w:rPr>
+                          <w:rFonts w:ascii="Cambria Math" w:hAnsi="Cambria Math"/>
+                        </w:rPr>
+                        <m:t>x</m:t>
+                      </m:r>
+                    </m:e>
+                    <m:sub>
+                      <m:r>
+                        <w:rPr>
+                          <w:rFonts w:ascii="Cambria Math" w:hAnsi="Cambria Math"/>
+                        </w:rPr>
+                        <m:t>α, n+2</m:t>
+                      </m:r>
+                    </m:sub>
+                  </m:sSub>
+                  <m:r>
+                    <w:rPr>
+                      <w:rFonts w:ascii="Cambria Math" w:hAnsi="Cambria Math"/>
+                    </w:rPr>
+                    <m:t>,</m:t>
+                  </m:r>
+                  <m:sSub>
+                    <m:sSubPr>
+                      <m:ctrlPr>
+                        <w:rPr>
+                          <w:rFonts w:ascii="Cambria Math" w:hAnsi="Cambria Math"/>
+                          <w:i/>
+                        </w:rPr>
+                      </m:ctrlPr>
+                    </m:sSubPr>
+                    <m:e>
+                      <m:r>
+                        <w:rPr>
+                          <w:rFonts w:ascii="Cambria Math" w:hAnsi="Cambria Math"/>
+                        </w:rPr>
+                        <m:t>t</m:t>
+                      </m:r>
+                    </m:e>
+                    <m:sub>
+                      <m:r>
+                        <w:rPr>
+                          <w:rFonts w:ascii="Cambria Math" w:hAnsi="Cambria Math"/>
+                        </w:rPr>
+                        <m:t>n</m:t>
+                      </m:r>
+                    </m:sub>
+                  </m:sSub>
+                </m:e>
+              </m:d>
+              <m:r>
+                <w:rPr>
+                  <w:rFonts w:ascii="Cambria Math" w:hAnsi="Cambria Math"/>
+                </w:rPr>
+                <m:t>-2</m:t>
+              </m:r>
+              <m:sSub>
+                <m:sSubPr>
+                  <m:ctrlPr>
+                    <w:rPr>
+                      <w:rFonts w:ascii="Cambria Math" w:hAnsi="Cambria Math"/>
+                      <w:i/>
+                    </w:rPr>
+                  </m:ctrlPr>
+                </m:sSubPr>
+                <m:e>
+                  <m:r>
+                    <w:rPr>
+                      <w:rFonts w:ascii="Cambria Math" w:hAnsi="Cambria Math"/>
+                    </w:rPr>
+                    <m:t>ψ</m:t>
+                  </m:r>
+                </m:e>
+                <m:sub>
+                  <m:r>
+                    <w:rPr>
+                      <w:rFonts w:ascii="Cambria Math" w:hAnsi="Cambria Math"/>
+                    </w:rPr>
+                    <m:t>j</m:t>
+                  </m:r>
+                </m:sub>
+              </m:sSub>
+              <m:d>
+                <m:dPr>
+                  <m:ctrlPr>
+                    <w:rPr>
+                      <w:rFonts w:ascii="Cambria Math" w:hAnsi="Cambria Math"/>
+                      <w:i/>
+                    </w:rPr>
+                  </m:ctrlPr>
+                </m:dPr>
+                <m:e>
+                  <m:sSub>
+                    <m:sSubPr>
+                      <m:ctrlPr>
+                        <w:rPr>
+                          <w:rFonts w:ascii="Cambria Math" w:hAnsi="Cambria Math"/>
+                          <w:i/>
+                        </w:rPr>
+                      </m:ctrlPr>
+                    </m:sSubPr>
+                    <m:e>
+                      <m:r>
+                        <w:rPr>
+                          <w:rFonts w:ascii="Cambria Math" w:hAnsi="Cambria Math"/>
+                        </w:rPr>
+                        <m:t>x</m:t>
+                      </m:r>
+                    </m:e>
+                    <m:sub>
+                      <m:r>
+                        <w:rPr>
+                          <w:rFonts w:ascii="Cambria Math" w:hAnsi="Cambria Math"/>
+                        </w:rPr>
+                        <m:t>n</m:t>
+                      </m:r>
+                    </m:sub>
+                  </m:sSub>
+                  <m:r>
+                    <w:rPr>
+                      <w:rFonts w:ascii="Cambria Math" w:hAnsi="Cambria Math"/>
+                    </w:rPr>
+                    <m:t>,</m:t>
+                  </m:r>
+                  <m:sSub>
+                    <m:sSubPr>
+                      <m:ctrlPr>
+                        <w:rPr>
+                          <w:rFonts w:ascii="Cambria Math" w:hAnsi="Cambria Math"/>
+                          <w:i/>
+                        </w:rPr>
+                      </m:ctrlPr>
+                    </m:sSubPr>
+                    <m:e>
+                      <m:r>
+                        <w:rPr>
+                          <w:rFonts w:ascii="Cambria Math" w:hAnsi="Cambria Math"/>
+                        </w:rPr>
+                        <m:t>t</m:t>
+                      </m:r>
+                    </m:e>
+                    <m:sub>
+                      <m:r>
+                        <w:rPr>
+                          <w:rFonts w:ascii="Cambria Math" w:hAnsi="Cambria Math"/>
+                        </w:rPr>
+                        <m:t>n</m:t>
+                      </m:r>
+                    </m:sub>
+                  </m:sSub>
+                </m:e>
+              </m:d>
+              <m:r>
+                <w:rPr>
+                  <w:rFonts w:ascii="Cambria Math" w:hAnsi="Cambria Math"/>
+                </w:rPr>
+                <m:t>+</m:t>
+              </m:r>
+              <m:sSub>
+                <m:sSubPr>
+                  <m:ctrlPr>
+                    <w:rPr>
+                      <w:rFonts w:ascii="Cambria Math" w:hAnsi="Cambria Math"/>
+                      <w:i/>
+                    </w:rPr>
+                  </m:ctrlPr>
+                </m:sSubPr>
+                <m:e>
+                  <m:r>
+                    <w:rPr>
+                      <w:rFonts w:ascii="Cambria Math" w:hAnsi="Cambria Math"/>
+                    </w:rPr>
+                    <m:t>ψ</m:t>
+                  </m:r>
+                </m:e>
+                <m:sub>
+                  <m:r>
+                    <w:rPr>
+                      <w:rFonts w:ascii="Cambria Math" w:hAnsi="Cambria Math"/>
+                    </w:rPr>
+                    <m:t>j</m:t>
+                  </m:r>
+                </m:sub>
+              </m:sSub>
+              <m:d>
+                <m:dPr>
+                  <m:ctrlPr>
+                    <w:rPr>
+                      <w:rFonts w:ascii="Cambria Math" w:hAnsi="Cambria Math"/>
+                      <w:i/>
+                    </w:rPr>
+                  </m:ctrlPr>
+                </m:dPr>
+                <m:e>
+                  <m:sSub>
+                    <m:sSubPr>
+                      <m:ctrlPr>
+                        <w:rPr>
+                          <w:rFonts w:ascii="Cambria Math" w:hAnsi="Cambria Math"/>
+                          <w:i/>
+                        </w:rPr>
+                      </m:ctrlPr>
+                    </m:sSubPr>
+                    <m:e>
+                      <m:r>
+                        <w:rPr>
+                          <w:rFonts w:ascii="Cambria Math" w:hAnsi="Cambria Math"/>
+                        </w:rPr>
+                        <m:t>x</m:t>
+                      </m:r>
+                    </m:e>
+                    <m:sub>
+                      <m:r>
+                        <w:rPr>
+                          <w:rFonts w:ascii="Cambria Math" w:hAnsi="Cambria Math"/>
+                        </w:rPr>
+                        <m:t>α, n-2</m:t>
+                      </m:r>
+                    </m:sub>
+                  </m:sSub>
+                  <m:r>
+                    <w:rPr>
+                      <w:rFonts w:ascii="Cambria Math" w:hAnsi="Cambria Math"/>
+                    </w:rPr>
+                    <m:t>,</m:t>
+                  </m:r>
+                  <m:sSub>
+                    <m:sSubPr>
+                      <m:ctrlPr>
+                        <w:rPr>
+                          <w:rFonts w:ascii="Cambria Math" w:hAnsi="Cambria Math"/>
+                          <w:i/>
+                        </w:rPr>
+                      </m:ctrlPr>
+                    </m:sSubPr>
+                    <m:e>
+                      <m:r>
+                        <w:rPr>
+                          <w:rFonts w:ascii="Cambria Math" w:hAnsi="Cambria Math"/>
+                        </w:rPr>
+                        <m:t>t</m:t>
+                      </m:r>
+                    </m:e>
+                    <m:sub>
+                      <m:r>
+                        <w:rPr>
+                          <w:rFonts w:ascii="Cambria Math" w:hAnsi="Cambria Math"/>
+                        </w:rPr>
+                        <m:t>n</m:t>
+                      </m:r>
+                    </m:sub>
+                  </m:sSub>
+                </m:e>
+              </m:d>
+            </m:e>
+          </m:d>
+        </m:oMath>
+      </m:oMathPara>
+    </w:p>
     <w:sectPr>
       <w:pgSz w:w="12240" w:h="15840"/>
       <w:pgMar w:top="1440" w:right="1440" w:bottom="1440" w:left="1440" w:header="720" w:footer="720" w:gutter="0"/>

</xml_diff>